<commit_message>
Them de kiem tra
</commit_message>
<xml_diff>
--- a/Truong/THAY GUI/kiem tra thu/bai lam cua bai tap on.docx
+++ b/Truong/THAY GUI/kiem tra thu/bai lam cua bai tap on.docx
@@ -516,6 +516,9 @@
             <w:sz w:val="26"/>
           </w:rPr>
           <w:t xml:space="preserve">  (do 2 byte tại 13h bằng 0)</w:t>
+        </w:r>
+        <w:r>
+          <w:t>‬</w:t>
         </w:r>
       </w:bdo>
     </w:p>
@@ -758,6 +761,9 @@
           </w:rPr>
           <w:t xml:space="preserve"> b</w:t>
         </w:r>
+        <w:r>
+          <w:t>‬</w:t>
+        </w:r>
       </w:bdo>
     </w:p>
     <w:p>
@@ -828,13 +834,7 @@
         <w:rPr>
           <w:sz w:val="26"/>
         </w:rPr>
-        <w:t>Ngày cập nhật gần nhất</w:t>
-      </w:r>
-      <w:r>
-        <w:rPr>
-          <w:sz w:val="26"/>
-        </w:rPr>
-        <w:t xml:space="preserve"> :  25 / 9 / 2007 (năm = 27 + 1980)</w:t>
+        <w:t>Ngày cập nhật gần nhất :  25 / 9 / 2007 (năm = 27 + 1980)</w:t>
       </w:r>
     </w:p>
     <w:p>
@@ -866,31 +866,7 @@
         <w:rPr>
           <w:sz w:val="26"/>
         </w:rPr>
-        <w:t xml:space="preserve">&lt;số nguyên </w:t>
-      </w:r>
-      <w:r>
-        <w:rPr>
-          <w:sz w:val="26"/>
-        </w:rPr>
-        <w:t>3</w:t>
-      </w:r>
-      <w:r>
-        <w:rPr>
-          <w:sz w:val="26"/>
-        </w:rPr>
-        <w:t xml:space="preserve"> byte tại </w:t>
-      </w:r>
-      <w:r>
-        <w:rPr>
-          <w:sz w:val="26"/>
-        </w:rPr>
-        <w:t>D</w:t>
-      </w:r>
-      <w:r>
-        <w:rPr>
-          <w:sz w:val="26"/>
-        </w:rPr>
-        <w:t>h&gt;</w:t>
+        <w:t>&lt;số nguyên 3 byte tại Dh&gt;</w:t>
       </w:r>
       <w:r>
         <w:rPr>
@@ -965,6 +941,9 @@
           </w:rPr>
           <w:t>b</w:t>
         </w:r>
+        <w:r>
+          <w:t>‬</w:t>
+        </w:r>
       </w:bdo>
     </w:p>
     <w:p>
@@ -1123,43 +1102,7 @@
         <w:rPr>
           <w:sz w:val="26"/>
         </w:rPr>
-        <w:t xml:space="preserve"> </w:t>
-      </w:r>
-      <w:r>
-        <w:rPr>
-          <w:sz w:val="26"/>
-        </w:rPr>
-        <w:t xml:space="preserve">&lt;số nguyên </w:t>
-      </w:r>
-      <w:r>
-        <w:rPr>
-          <w:sz w:val="26"/>
-        </w:rPr>
-        <w:t>4</w:t>
-      </w:r>
-      <w:r>
-        <w:rPr>
-          <w:sz w:val="26"/>
-        </w:rPr>
-        <w:t xml:space="preserve"> byte tại 1</w:t>
-      </w:r>
-      <w:r>
-        <w:rPr>
-          <w:sz w:val="26"/>
-        </w:rPr>
-        <w:t>C</w:t>
-      </w:r>
-      <w:r>
-        <w:rPr>
-          <w:sz w:val="26"/>
-        </w:rPr>
-        <w:t>h</w:t>
-      </w:r>
-      <w:r>
-        <w:rPr>
-          <w:sz w:val="26"/>
-        </w:rPr>
-        <w:t xml:space="preserve">&gt; = 0000010Bh = </w:t>
+        <w:t xml:space="preserve"> &lt;số nguyên 4 byte tại 1Ch&gt; = 0000010Bh = </w:t>
       </w:r>
       <w:r>
         <w:rPr>
@@ -1227,27 +1170,7 @@
         <w:rPr>
           <w:sz w:val="26"/>
         </w:rPr>
-        <w:t xml:space="preserve">           +word </w:t>
-      </w:r>
-      <w:r>
-        <w:rPr>
-          <w:sz w:val="26"/>
-        </w:rPr>
-        <w:t>thấp</w:t>
-      </w:r>
-      <w:r>
-        <w:rPr>
-          <w:sz w:val="26"/>
-        </w:rPr>
-        <w:t xml:space="preserve"> = &lt;số nguyên 2 byte t</w:t>
-      </w:r>
-      <w:bookmarkStart w:id="0" w:name="_GoBack"/>
-      <w:bookmarkEnd w:id="0"/>
-      <w:r>
-        <w:rPr>
-          <w:sz w:val="26"/>
-        </w:rPr>
-        <w:t>ại 1</w:t>
+        <w:t xml:space="preserve">           +word thấp = &lt;số nguyên 2 byte tại 1</w:t>
       </w:r>
       <w:r>
         <w:rPr>
@@ -1384,102 +1307,90 @@
         <w:rPr>
           <w:sz w:val="26"/>
         </w:rPr>
+        <w:t xml:space="preserve"> = S</w:t>
+      </w:r>
+      <w:r>
+        <w:rPr>
+          <w:sz w:val="26"/>
+          <w:vertAlign w:val="subscript"/>
+        </w:rPr>
+        <w:t>B</w:t>
+      </w:r>
+      <w:r>
+        <w:rPr>
+          <w:sz w:val="26"/>
+        </w:rPr>
+        <w:t xml:space="preserve"> + N</w:t>
+      </w:r>
+      <w:r>
+        <w:rPr>
+          <w:sz w:val="26"/>
+          <w:vertAlign w:val="subscript"/>
+        </w:rPr>
+        <w:t>F</w:t>
+      </w:r>
+      <w:r>
+        <w:rPr>
+          <w:sz w:val="26"/>
+        </w:rPr>
+        <w:t xml:space="preserve"> * S</w:t>
+      </w:r>
+      <w:r>
+        <w:rPr>
+          <w:sz w:val="26"/>
+          <w:vertAlign w:val="subscript"/>
+        </w:rPr>
+        <w:t>F</w:t>
+      </w:r>
+      <w:r>
+        <w:rPr>
+          <w:sz w:val="26"/>
+        </w:rPr>
+        <w:t xml:space="preserve"> + S</w:t>
+      </w:r>
+      <w:r>
+        <w:rPr>
+          <w:sz w:val="26"/>
+          <w:vertAlign w:val="subscript"/>
+        </w:rPr>
+        <w:t>R</w:t>
+      </w:r>
+      <w:r>
+        <w:rPr>
+          <w:sz w:val="26"/>
+          <w:vertAlign w:val="subscript"/>
+        </w:rPr>
+        <w:t xml:space="preserve"> </w:t>
+      </w:r>
+      <w:r>
+        <w:rPr>
+          <w:sz w:val="26"/>
+        </w:rPr>
+        <w:t xml:space="preserve"> * 32 /</w:t>
+      </w:r>
+      <w:r>
+        <w:rPr>
+          <w:sz w:val="26"/>
+        </w:rPr>
+        <w:t xml:space="preserve"> </w:t>
+      </w:r>
+      <w:r>
+        <w:rPr>
+          <w:sz w:val="26"/>
+        </w:rPr>
+        <w:t>512</w:t>
+      </w:r>
+      <w:r>
+        <w:rPr>
+          <w:sz w:val="26"/>
+        </w:rPr>
         <w:t xml:space="preserve"> = </w:t>
       </w:r>
       <w:r>
         <w:rPr>
           <w:sz w:val="26"/>
         </w:rPr>
-        <w:t>S</w:t>
-      </w:r>
-      <w:r>
-        <w:rPr>
-          <w:sz w:val="26"/>
-          <w:vertAlign w:val="subscript"/>
-        </w:rPr>
-        <w:t>B</w:t>
-      </w:r>
-      <w:r>
-        <w:rPr>
-          <w:sz w:val="26"/>
-        </w:rPr>
-        <w:t xml:space="preserve"> + N</w:t>
-      </w:r>
-      <w:r>
-        <w:rPr>
-          <w:sz w:val="26"/>
-          <w:vertAlign w:val="subscript"/>
-        </w:rPr>
-        <w:t>F</w:t>
-      </w:r>
-      <w:r>
-        <w:rPr>
-          <w:sz w:val="26"/>
-        </w:rPr>
-        <w:t xml:space="preserve"> * S</w:t>
-      </w:r>
-      <w:r>
-        <w:rPr>
-          <w:sz w:val="26"/>
-          <w:vertAlign w:val="subscript"/>
-        </w:rPr>
-        <w:t>F</w:t>
-      </w:r>
-      <w:r>
-        <w:rPr>
-          <w:sz w:val="26"/>
-        </w:rPr>
-        <w:t xml:space="preserve"> + S</w:t>
-      </w:r>
-      <w:r>
-        <w:rPr>
-          <w:sz w:val="26"/>
-          <w:vertAlign w:val="subscript"/>
-        </w:rPr>
-        <w:t>R</w:t>
-      </w:r>
-      <w:r>
-        <w:rPr>
-          <w:sz w:val="26"/>
-          <w:vertAlign w:val="subscript"/>
-        </w:rPr>
-        <w:t xml:space="preserve"> </w:t>
-      </w:r>
-      <w:r>
-        <w:rPr>
-          <w:sz w:val="26"/>
-        </w:rPr>
-        <w:t xml:space="preserve"> * 32 /</w:t>
-      </w:r>
-      <w:r>
-        <w:rPr>
-          <w:sz w:val="26"/>
-        </w:rPr>
-        <w:t xml:space="preserve"> </w:t>
-      </w:r>
-      <w:r>
-        <w:rPr>
-          <w:sz w:val="26"/>
-        </w:rPr>
-        <w:t>512</w:t>
-      </w:r>
-      <w:r>
-        <w:rPr>
-          <w:sz w:val="26"/>
-        </w:rPr>
-        <w:t xml:space="preserve"> = </w:t>
-      </w:r>
-      <w:r>
-        <w:rPr>
-          <w:sz w:val="26"/>
-        </w:rPr>
-        <w:t xml:space="preserve"> </w:t>
-      </w:r>
-      <w:r>
-        <w:rPr>
-          <w:sz w:val="26"/>
-        </w:rPr>
-        <w:t xml:space="preserve">1 + 2 * 20 </w:t>
+        <w:t xml:space="preserve"> 1 + 2 * 20 </w:t>
       </w:r>
       <w:r>
         <w:rPr>
@@ -1614,7 +1525,19 @@
         <w:rPr>
           <w:sz w:val="26"/>
         </w:rPr>
-        <w:t>Do mỗi cluster chiếm 2 sector nên cluster 2 chiếm các cluster là 73, 74.</w:t>
+        <w:t xml:space="preserve">Do mỗi cluster chiếm 2 sector nên cluster 2 chiếm các </w:t>
+      </w:r>
+      <w:r>
+        <w:rPr>
+          <w:sz w:val="26"/>
+        </w:rPr>
+        <w:t>sector</w:t>
+      </w:r>
+      <w:r>
+        <w:rPr>
+          <w:sz w:val="26"/>
+        </w:rPr>
+        <w:t xml:space="preserve"> là 73, 74.</w:t>
       </w:r>
     </w:p>
     <w:p>
@@ -1651,6 +1574,8 @@
           <w:sz w:val="26"/>
         </w:rPr>
       </w:pPr>
+      <w:bookmarkStart w:id="0" w:name="_GoBack"/>
+      <w:bookmarkEnd w:id="0"/>
     </w:p>
     <w:p>
       <w:pPr>

</xml_diff>